<commit_message>
Improve task +add page login 15/09/18
</commit_message>
<xml_diff>
--- a/Document/task2.docx
+++ b/Document/task2.docx
@@ -403,30 +403,54 @@
       </w:r>
     </w:p>
     <w:p>
-      <w:r>
-        <w:tab/>
+      <w:pPr>
+        <w:rPr>
+          <w:color w:val="FF0000"/>
+        </w:rPr>
+      </w:pPr>
+      <w:r>
+        <w:tab/>
+      </w:r>
+      <w:r>
+        <w:rPr>
+          <w:color w:val="FF0000"/>
+        </w:rPr>
         <w:t>Giao điện giới thiệu: giới thiệu về shop</w:t>
       </w:r>
     </w:p>
     <w:p>
       <w:r>
         <w:tab/>
+      </w:r>
+      <w:r>
+        <w:rPr>
+          <w:color w:val="FF0000"/>
+        </w:rPr>
         <w:t>Giao diện tin tức: Hiển thị các tin tức về các đợt giảm giá sắp tới</w:t>
       </w:r>
     </w:p>
     <w:p>
-      <w:r>
-        <w:tab/>
+      <w:pPr>
+        <w:rPr>
+          <w:color w:val="FF0000"/>
+        </w:rPr>
+      </w:pPr>
+      <w:r>
+        <w:tab/>
+      </w:r>
+      <w:r>
+        <w:rPr>
+          <w:color w:val="FF0000"/>
+        </w:rPr>
         <w:t>Giao diện hợp tác: chứa thông tin của các đối tác hợp tác</w:t>
       </w:r>
     </w:p>
     <w:p>
-      <w:r>
-        <w:tab/>
-        <w:t>Giao diện liên hệ: Thông tin liên hệ của shop</w:t>
-      </w:r>
-    </w:p>
-    <w:p>
+      <w:pPr>
+        <w:rPr>
+          <w:color w:val="FF0000"/>
+        </w:rPr>
+      </w:pPr>
       <w:r>
         <w:tab/>
         <w:t>Giao diện đăng kí tài khoản</w:t>
@@ -445,26 +469,89 @@
       </w:r>
     </w:p>
     <w:p>
-      <w:r>
-        <w:tab/>
+      <w:pPr>
+        <w:rPr>
+          <w:color w:val="FF0000"/>
+        </w:rPr>
+      </w:pPr>
+      <w:r>
+        <w:tab/>
+      </w:r>
+      <w:r>
+        <w:rPr>
+          <w:color w:val="FF0000"/>
+        </w:rPr>
         <w:t>Giao diện kiểm tra tình trạng đơn đặt hàng</w:t>
       </w:r>
       <w:r>
+        <w:rPr>
+          <w:color w:val="FF0000"/>
+        </w:rPr>
         <w:t>.</w:t>
       </w:r>
     </w:p>
+    <w:p>
+      <w:r>
+        <w:tab/>
+        <w:t>Giao diện cho loại mặt hàng</w:t>
+      </w:r>
+    </w:p>
+    <w:p>
+      <w:r>
+        <w:tab/>
+        <w:t>Giao diện chi tiết mặt hàng</w:t>
+      </w:r>
+    </w:p>
+    <w:p>
+      <w:r>
+        <w:tab/>
+        <w:t>Giao diện thanh toán</w:t>
+      </w:r>
+    </w:p>
+    <w:p>
+      <w:r>
+        <w:tab/>
+        <w:t>Giao diện kết quả tìm kiếm.</w:t>
+      </w:r>
+    </w:p>
+    <w:p>
+      <w:pPr>
+        <w:rPr>
+          <w:color w:val="FF0000"/>
+        </w:rPr>
+      </w:pPr>
+      <w:r>
+        <w:tab/>
+      </w:r>
+      <w:r>
+        <w:rPr>
+          <w:color w:val="FF0000"/>
+        </w:rPr>
+        <w:t>Giao diện tặng quà</w:t>
+      </w:r>
+    </w:p>
+    <w:p>
+      <w:r>
+        <w:t>4.Giao diện người quản lí sẽ thấy:</w:t>
+      </w:r>
+    </w:p>
+    <w:p>
+      <w:r>
+        <w:tab/>
+        <w:t>Giao diện quản lí các mặt hàng : cho phép người quản lí , cập nhật , thêm thông tin các mặt hàng</w:t>
+      </w:r>
+    </w:p>
+    <w:p>
+      <w:r>
+        <w:tab/>
+      </w:r>
+      <w:r>
+        <w:tab/>
+        <w:t>Liệt kê, thêm,sửa ,xóa.</w:t>
+      </w:r>
+    </w:p>
     <w:p/>
-    <w:p>
-      <w:r>
-        <w:t>4.Giao diện người quản lí sẽ thấy:</w:t>
-      </w:r>
-    </w:p>
-    <w:p>
-      <w:r>
-        <w:tab/>
-        <w:t>Giao diện quản lí các mặt hàng : cho phép người quản lí , cập nhật , thêm thông tin các mặt hàng</w:t>
-      </w:r>
-    </w:p>
+    <w:p/>
     <w:p>
       <w:r>
         <w:tab/>
@@ -474,18 +561,52 @@
     <w:p>
       <w:r>
         <w:tab/>
+      </w:r>
+      <w:r>
+        <w:tab/>
+      </w:r>
+      <w:r>
+        <w:t>Liệt kê, thêm,sửa ,xóa.</w:t>
+      </w:r>
+    </w:p>
+    <w:p/>
+    <w:p>
+      <w:r>
+        <w:tab/>
         <w:t>Giao diện quản lí đơn hàng: cho phép kiểm tra tình trạng đơn hàng của khách hàng đã đặt</w:t>
       </w:r>
     </w:p>
     <w:p>
       <w:r>
         <w:tab/>
+      </w:r>
+      <w:r>
+        <w:tab/>
+      </w:r>
+    </w:p>
+    <w:p/>
+    <w:p>
+      <w:pPr>
+        <w:rPr>
+          <w:color w:val="FF0000"/>
+        </w:rPr>
+      </w:pPr>
+      <w:r>
+        <w:tab/>
+      </w:r>
+      <w:r>
+        <w:rPr>
+          <w:color w:val="FF0000"/>
+        </w:rPr>
         <w:t>Giao diện tạo sự kiện: cho phép tạo các sự kiện giảm giá hoặc các sự kiện đặc biệt.</w:t>
       </w:r>
     </w:p>
     <w:p>
       <w:r>
         <w:tab/>
+      </w:r>
+      <w:r>
+        <w:t>Giao diện quản lí doanh số, doanh thu</w:t>
       </w:r>
       <w:bookmarkStart w:id="0" w:name="_GoBack"/>
       <w:bookmarkEnd w:id="0"/>

</xml_diff>